<commit_message>
Initial commit of my recipe recommender project
</commit_message>
<xml_diff>
--- a/Smart Recepie Recommender FINALLLL.docx
+++ b/Smart Recepie Recommender FINALLLL.docx
@@ -242,8 +242,9 @@
           <w:sz w:val="28"/>
           <w:szCs w:val="28"/>
         </w:rPr>
-        <w:t xml:space="preserve">        NAME OF STUDENT  </w:t>
-      </w:r>
+        <w:t xml:space="preserve">        NAME OF </w:t>
+      </w:r>
+      <w:proofErr w:type="gramStart"/>
       <w:r>
         <w:rPr>
           <w:rFonts w:ascii="Times New Roman" w:eastAsia="Times New Roman" w:hAnsi="Times New Roman" w:cs="Times New Roman"/>
@@ -251,7 +252,25 @@
           <w:sz w:val="28"/>
           <w:szCs w:val="28"/>
         </w:rPr>
+        <w:t xml:space="preserve">STUDENT  </w:t>
+      </w:r>
+      <w:r>
+        <w:rPr>
+          <w:rFonts w:ascii="Times New Roman" w:eastAsia="Times New Roman" w:hAnsi="Times New Roman" w:cs="Times New Roman"/>
+          <w:b/>
+          <w:sz w:val="28"/>
+          <w:szCs w:val="28"/>
+        </w:rPr>
         <w:tab/>
+      </w:r>
+      <w:proofErr w:type="gramEnd"/>
+      <w:r>
+        <w:rPr>
+          <w:rFonts w:ascii="Times New Roman" w:eastAsia="Times New Roman" w:hAnsi="Times New Roman" w:cs="Times New Roman"/>
+          <w:b/>
+          <w:sz w:val="28"/>
+          <w:szCs w:val="28"/>
+        </w:rPr>
         <w:t xml:space="preserve">               ROLL NUMBER</w:t>
       </w:r>
     </w:p>
@@ -361,7 +380,25 @@
           <w:b/>
           <w:sz w:val="28"/>
         </w:rPr>
-        <w:t xml:space="preserve">Ishwari Warhade  </w:t>
+        <w:t xml:space="preserve">Ishwari </w:t>
+      </w:r>
+      <w:proofErr w:type="spellStart"/>
+      <w:r>
+        <w:rPr>
+          <w:rFonts w:ascii="Times New Roman" w:eastAsia="Times New Roman" w:hAnsi="Times New Roman" w:cs="Times New Roman"/>
+          <w:b/>
+          <w:sz w:val="28"/>
+        </w:rPr>
+        <w:t>Warhade</w:t>
+      </w:r>
+      <w:proofErr w:type="spellEnd"/>
+      <w:r>
+        <w:rPr>
+          <w:rFonts w:ascii="Times New Roman" w:eastAsia="Times New Roman" w:hAnsi="Times New Roman" w:cs="Times New Roman"/>
+          <w:b/>
+          <w:sz w:val="28"/>
+        </w:rPr>
+        <w:t xml:space="preserve">  </w:t>
       </w:r>
       <w:r>
         <w:rPr>
@@ -493,6 +530,8 @@
           <w:szCs w:val="28"/>
         </w:rPr>
       </w:pPr>
+      <w:proofErr w:type="spellStart"/>
+      <w:proofErr w:type="gramStart"/>
       <w:r>
         <w:rPr>
           <w:rFonts w:ascii="Times New Roman" w:eastAsia="Times New Roman" w:hAnsi="Times New Roman" w:cs="Times New Roman"/>
@@ -500,7 +539,27 @@
           <w:sz w:val="28"/>
           <w:szCs w:val="28"/>
         </w:rPr>
-        <w:t>Mrs . MILY LAL</w:t>
+        <w:t>Mrs</w:t>
+      </w:r>
+      <w:proofErr w:type="spellEnd"/>
+      <w:r>
+        <w:rPr>
+          <w:rFonts w:ascii="Times New Roman" w:eastAsia="Times New Roman" w:hAnsi="Times New Roman" w:cs="Times New Roman"/>
+          <w:b/>
+          <w:sz w:val="28"/>
+          <w:szCs w:val="28"/>
+        </w:rPr>
+        <w:t xml:space="preserve"> .</w:t>
+      </w:r>
+      <w:proofErr w:type="gramEnd"/>
+      <w:r>
+        <w:rPr>
+          <w:rFonts w:ascii="Times New Roman" w:eastAsia="Times New Roman" w:hAnsi="Times New Roman" w:cs="Times New Roman"/>
+          <w:b/>
+          <w:sz w:val="28"/>
+          <w:szCs w:val="28"/>
+        </w:rPr>
+        <w:t xml:space="preserve"> MILY LAL</w:t>
       </w:r>
     </w:p>
     <w:p>
@@ -814,6 +873,7 @@
           <w:szCs w:val="28"/>
         </w:rPr>
       </w:pPr>
+      <w:proofErr w:type="gramStart"/>
       <w:r>
         <w:rPr>
           <w:rFonts w:ascii="Times New Roman" w:eastAsia="Times New Roman" w:hAnsi="Times New Roman" w:cs="Times New Roman"/>
@@ -823,6 +883,7 @@
         </w:rPr>
         <w:t xml:space="preserve">-“  </w:t>
       </w:r>
+      <w:proofErr w:type="gramEnd"/>
       <w:r>
         <w:rPr>
           <w:rFonts w:ascii="Times New Roman" w:eastAsia="Times New Roman" w:hAnsi="Times New Roman" w:cs="Times New Roman"/>
@@ -873,7 +934,25 @@
           <w:sz w:val="24"/>
           <w:szCs w:val="24"/>
         </w:rPr>
-        <w:t xml:space="preserve">is a bonafide work carried out by </w:t>
+        <w:t xml:space="preserve">is a </w:t>
+      </w:r>
+      <w:proofErr w:type="spellStart"/>
+      <w:r>
+        <w:rPr>
+          <w:rFonts w:ascii="Times New Roman" w:eastAsia="Times New Roman" w:hAnsi="Times New Roman" w:cs="Times New Roman"/>
+          <w:sz w:val="24"/>
+          <w:szCs w:val="24"/>
+        </w:rPr>
+        <w:t>bonafide</w:t>
+      </w:r>
+      <w:proofErr w:type="spellEnd"/>
+      <w:r>
+        <w:rPr>
+          <w:rFonts w:ascii="Times New Roman" w:eastAsia="Times New Roman" w:hAnsi="Times New Roman" w:cs="Times New Roman"/>
+          <w:sz w:val="24"/>
+          <w:szCs w:val="24"/>
+        </w:rPr>
+        <w:t xml:space="preserve"> work carried out by </w:t>
       </w:r>
       <w:r>
         <w:rPr>
@@ -906,7 +985,25 @@
           <w:sz w:val="24"/>
           <w:szCs w:val="24"/>
         </w:rPr>
-        <w:t>and it is submitted towards the partial fulfillment of the requirement Fundamentals of Data Science(FDS).</w:t>
+        <w:t xml:space="preserve">and it is submitted towards the partial fulfillment of the requirement Fundamentals of Data </w:t>
+      </w:r>
+      <w:proofErr w:type="gramStart"/>
+      <w:r>
+        <w:rPr>
+          <w:rFonts w:ascii="Times New Roman" w:eastAsia="Times New Roman" w:hAnsi="Times New Roman" w:cs="Times New Roman"/>
+          <w:sz w:val="24"/>
+          <w:szCs w:val="24"/>
+        </w:rPr>
+        <w:t>Science(</w:t>
+      </w:r>
+      <w:proofErr w:type="gramEnd"/>
+      <w:r>
+        <w:rPr>
+          <w:rFonts w:ascii="Times New Roman" w:eastAsia="Times New Roman" w:hAnsi="Times New Roman" w:cs="Times New Roman"/>
+          <w:sz w:val="24"/>
+          <w:szCs w:val="24"/>
+        </w:rPr>
+        <w:t>FDS).</w:t>
       </w:r>
     </w:p>
     <w:p>
@@ -1247,23 +1344,24 @@
     <w:p>
       <w:pPr>
         <w:spacing w:after="240" w:line="240" w:lineRule="auto"/>
-        <w:jc w:val="center"/>
-        <w:rPr>
-          <w:rFonts w:ascii="Times New Roman" w:eastAsia="Times New Roman" w:hAnsi="Times New Roman" w:cs="Times New Roman"/>
-          <w:b/>
-          <w:sz w:val="24"/>
-          <w:szCs w:val="24"/>
-        </w:rPr>
-      </w:pPr>
-    </w:p>
-    <w:p>
-      <w:pPr>
-        <w:spacing w:after="0" w:line="259" w:lineRule="auto"/>
         <w:jc w:val="both"/>
         <w:rPr>
+          <w:rFonts w:ascii="Times New Roman" w:eastAsia="Times New Roman" w:hAnsi="Times New Roman" w:cs="Times New Roman"/>
+          <w:b/>
+          <w:sz w:val="24"/>
+          <w:szCs w:val="24"/>
+        </w:rPr>
+      </w:pPr>
+    </w:p>
+    <w:p>
+      <w:pPr>
+        <w:spacing w:after="0"/>
+        <w:jc w:val="both"/>
+        <w:rPr>
           <w:rFonts w:ascii="Times New Roman" w:hAnsi="Times New Roman" w:cs="Times New Roman"/>
           <w:sz w:val="24"/>
           <w:szCs w:val="24"/>
+          <w:lang w:val="en-IN"/>
         </w:rPr>
       </w:pPr>
       <w:r>
@@ -1271,17 +1369,40 @@
           <w:rFonts w:ascii="Times New Roman" w:hAnsi="Times New Roman" w:cs="Times New Roman"/>
           <w:sz w:val="24"/>
           <w:szCs w:val="24"/>
-        </w:rPr>
-        <w:t>In today’s fast-paced and convenience-driven world, people frequently struggle with the question, “What should I cook today?” This everyday dilemma is especially common among students, working professionals, and homemakers who have limited time and often end up wasting ingredients they already have at home. The lack of inspiration or knowledge about what can be prepared with available ingredients leads to increased dependence on takeout or pre-packaged food, which not only affects physical health but also contributes to significant food wastage and increased household expenses.This project proposes the development of a smart, AI-powered recipe recommendation system designed to address this challenge. By utilizing Natural Language Processing (NLP) and Machine Learning (ML), the system will analyze user-input ingredients and generate suitable recipes accordingly. In addition to ingredient-based suggestions, users can apply multiple filters based on dietary restrictions (such as vegan, gluten-free, keto), cuisine preferences (e.g., Indian, Chinese, Italian, Mediterranean), and even cooking difficulty levels (easy, moderate, advanced). This provides a highly personalized experience, ensuring that the suggestions meet individual health goals, taste preferences, and available cooking time.To build this system, the project will use datasets sourced from reputable platforms such as Kaggle, along with APIs like Spoonacular and Edamam, which offer access to a large variety of recipe metadata including ingredient lists, nutrition facts, and tags. The ultimate goal is to make everyday cooking a smarter, healthier, and more sustainable activity while minimizing decision fatigue and food waste. This tool not only empowers users with creative meal ideas but also fosters better eating habits, improved ingredient utilization, and greater awareness about food.</w:t>
+          <w:lang w:val="en-IN"/>
+        </w:rPr>
+        <w:t xml:space="preserve">In the era of intelligent systems, personalized food recommendations are gaining immense popularity due to their potential to optimize daily cooking decisions and reduce food wastage. This project introduces a smart, content-based recipe recommendation system that suggests recipes based on user-inputted ingredients. The approach employs Natural Language Processing (NLP) techniques to process and </w:t>
+      </w:r>
+      <w:proofErr w:type="spellStart"/>
+      <w:r>
+        <w:rPr>
+          <w:rFonts w:ascii="Times New Roman" w:hAnsi="Times New Roman" w:cs="Times New Roman"/>
+          <w:sz w:val="24"/>
+          <w:szCs w:val="24"/>
+          <w:lang w:val="en-IN"/>
+        </w:rPr>
+        <w:t>analyze</w:t>
+      </w:r>
+      <w:proofErr w:type="spellEnd"/>
+      <w:r>
+        <w:rPr>
+          <w:rFonts w:ascii="Times New Roman" w:hAnsi="Times New Roman" w:cs="Times New Roman"/>
+          <w:sz w:val="24"/>
+          <w:szCs w:val="24"/>
+          <w:lang w:val="en-IN"/>
+        </w:rPr>
+        <w:t xml:space="preserve"> the textual ingredient data. Ingredient lists are cleaned, tokenized, and vectorized using TF-IDF (Term Frequency–Inverse Document Frequency), which captures the importance of each term in the dataset.</w:t>
       </w:r>
     </w:p>
     <w:p>
       <w:pPr>
         <w:spacing w:after="0"/>
+        <w:jc w:val="both"/>
         <w:rPr>
           <w:rFonts w:ascii="Times New Roman" w:hAnsi="Times New Roman" w:cs="Times New Roman"/>
           <w:sz w:val="24"/>
           <w:szCs w:val="24"/>
+          <w:lang w:val="en-IN"/>
         </w:rPr>
       </w:pPr>
       <w:r>
@@ -1289,6 +1410,66 @@
           <w:rFonts w:ascii="Times New Roman" w:hAnsi="Times New Roman" w:cs="Times New Roman"/>
           <w:sz w:val="24"/>
           <w:szCs w:val="24"/>
+          <w:lang w:val="en-IN"/>
+        </w:rPr>
+        <w:t>To categorize similar recipes, the model applies DBSCAN (Density-Based Spatial Clustering of Applications with Noise), a clustering algorithm known for its ability to identify meaningful clusters without needing to predefine the number of groups. Upon receiving user input, the system computes the cosine similarity with existing recipes and identifies the closest matching cluster. Recipes from this cluster are then recommended as output.</w:t>
+      </w:r>
+    </w:p>
+    <w:p>
+      <w:pPr>
+        <w:spacing w:after="0"/>
+        <w:jc w:val="both"/>
+        <w:rPr>
+          <w:rFonts w:ascii="Times New Roman" w:hAnsi="Times New Roman" w:cs="Times New Roman"/>
+          <w:sz w:val="24"/>
+          <w:szCs w:val="24"/>
+          <w:lang w:val="en-IN"/>
+        </w:rPr>
+      </w:pPr>
+      <w:r>
+        <w:rPr>
+          <w:rFonts w:ascii="Times New Roman" w:hAnsi="Times New Roman" w:cs="Times New Roman"/>
+          <w:sz w:val="24"/>
+          <w:szCs w:val="24"/>
+          <w:lang w:val="en-IN"/>
+        </w:rPr>
+        <w:t xml:space="preserve">The system is implemented using Python and integrated with a lightweight </w:t>
+      </w:r>
+      <w:proofErr w:type="spellStart"/>
+      <w:r>
+        <w:rPr>
+          <w:rFonts w:ascii="Times New Roman" w:hAnsi="Times New Roman" w:cs="Times New Roman"/>
+          <w:sz w:val="24"/>
+          <w:szCs w:val="24"/>
+          <w:lang w:val="en-IN"/>
+        </w:rPr>
+        <w:t>Streamlit</w:t>
+      </w:r>
+      <w:proofErr w:type="spellEnd"/>
+      <w:r>
+        <w:rPr>
+          <w:rFonts w:ascii="Times New Roman" w:hAnsi="Times New Roman" w:cs="Times New Roman"/>
+          <w:sz w:val="24"/>
+          <w:szCs w:val="24"/>
+          <w:lang w:val="en-IN"/>
+        </w:rPr>
+        <w:t xml:space="preserve"> frontend for ease of use. It ensures accessibility even for non-technical users. The model’s effectiveness is evaluated using clustering performance metrics like Silhouette Score and Davies-Bouldin Index. The results demonstrate high accuracy and practical usability in real-world applications, making it a valuable tool for personalized culinary discovery.</w:t>
+      </w:r>
+    </w:p>
+    <w:p>
+      <w:pPr>
+        <w:spacing w:after="0"/>
+        <w:rPr>
+          <w:rFonts w:ascii="Times New Roman" w:eastAsia="Times New Roman" w:hAnsi="Times New Roman" w:cs="Times New Roman"/>
+          <w:sz w:val="24"/>
+          <w:szCs w:val="24"/>
+        </w:rPr>
+      </w:pPr>
+      <w:r>
+        <w:rPr>
+          <w:rFonts w:ascii="Times New Roman" w:hAnsi="Times New Roman" w:cs="Times New Roman"/>
+          <w:sz w:val="24"/>
+          <w:szCs w:val="24"/>
         </w:rPr>
         <w:br/>
       </w:r>
@@ -1304,11 +1485,56 @@
       <w:r>
         <w:rPr>
           <w:rFonts w:ascii="Times New Roman" w:hAnsi="Times New Roman" w:cs="Times New Roman"/>
-          <w:sz w:val="24"/>
-          <w:szCs w:val="24"/>
-        </w:rPr>
-        <w:t>Recipe Recommendation, Machine Learning, Natural Language Processing, Food Waste Reduction, Personalized Cooking, Smart Kitchen Assistant</w:t>
-      </w:r>
+          <w:b/>
+          <w:sz w:val="24"/>
+          <w:szCs w:val="24"/>
+        </w:rPr>
+        <w:t>R</w:t>
+      </w:r>
+      <w:r>
+        <w:rPr>
+          <w:rFonts w:ascii="Times New Roman" w:hAnsi="Times New Roman" w:cs="Times New Roman"/>
+          <w:b/>
+          <w:sz w:val="24"/>
+          <w:szCs w:val="24"/>
+        </w:rPr>
+        <w:t xml:space="preserve">ecipe Recommendation, TF-IDF, DBSCAN, Clustering, NLP, </w:t>
+      </w:r>
+      <w:proofErr w:type="spellStart"/>
+      <w:r>
+        <w:rPr>
+          <w:rFonts w:ascii="Times New Roman" w:hAnsi="Times New Roman" w:cs="Times New Roman"/>
+          <w:b/>
+          <w:sz w:val="24"/>
+          <w:szCs w:val="24"/>
+        </w:rPr>
+        <w:t>Streamlit</w:t>
+      </w:r>
+      <w:proofErr w:type="spellEnd"/>
+    </w:p>
+    <w:p>
+      <w:pPr>
+        <w:widowControl w:val="0"/>
+        <w:spacing w:before="240" w:after="240" w:line="360" w:lineRule="auto"/>
+        <w:jc w:val="both"/>
+        <w:rPr>
+          <w:rFonts w:ascii="Times New Roman" w:eastAsia="Times New Roman" w:hAnsi="Times New Roman" w:cs="Times New Roman"/>
+          <w:sz w:val="24"/>
+          <w:szCs w:val="24"/>
+        </w:rPr>
+      </w:pPr>
+    </w:p>
+    <w:p>
+      <w:pPr>
+        <w:widowControl w:val="0"/>
+        <w:spacing w:before="240" w:after="240" w:line="360" w:lineRule="auto"/>
+        <w:jc w:val="both"/>
+        <w:rPr>
+          <w:rFonts w:ascii="Times New Roman" w:eastAsia="Times New Roman" w:hAnsi="Times New Roman" w:cs="Times New Roman"/>
+          <w:sz w:val="24"/>
+          <w:szCs w:val="24"/>
+        </w:rPr>
+      </w:pPr>
     </w:p>
     <w:p>
       <w:pPr>
@@ -4844,7 +5070,7 @@
           <w:szCs w:val="24"/>
           <w:lang w:val="en-IN"/>
         </w:rPr>
-        <w:t>In today’s fast-paced lifestyle, deciding what to cook can be a daily struggle—especially when you only have limited ingredients at home. This often leads to food wastage or unhealthy eating choices like ordering takeout. To solve this common problem, we present a smart recipe recommendation system that suggests recipes based on ingredients the user already has.</w:t>
+        <w:t>This project focuses on developing an intelligent, content-based recipe recommendation system designed to suggest relevant recipes based on the ingredients users already have at home. With the increasing need for personalization and efficiency in everyday cooking, such systems provide practical solutions for reducing food waste and simplifying meal planning. Instead of relying on traditional collaborative filtering or user ratings, this system uses a content-based approach that focuses solely on the ingredients.</w:t>
       </w:r>
     </w:p>
     <w:p>
@@ -4865,7 +5091,27 @@
           <w:szCs w:val="24"/>
           <w:lang w:val="en-IN"/>
         </w:rPr>
-        <w:t>This system leverages Natural Language Processing (NLP) and Machine Learning (ML) techniques. By using TF-IDF vectorization and the K-Nearest Neighbors (KNN) algorithm, it identifies the most relevant recipes from a large dataset. Users simply input the ingredients they have, and the system returns a list of recipes that best match their input.</w:t>
+        <w:t xml:space="preserve">The text data from each recipe is </w:t>
+      </w:r>
+      <w:proofErr w:type="spellStart"/>
+      <w:r>
+        <w:rPr>
+          <w:rFonts w:ascii="Times New Roman" w:eastAsia="Times New Roman" w:hAnsi="Times New Roman" w:cs="Times New Roman"/>
+          <w:sz w:val="24"/>
+          <w:szCs w:val="24"/>
+          <w:lang w:val="en-IN"/>
+        </w:rPr>
+        <w:t>preprocessed</w:t>
+      </w:r>
+      <w:proofErr w:type="spellEnd"/>
+      <w:r>
+        <w:rPr>
+          <w:rFonts w:ascii="Times New Roman" w:eastAsia="Times New Roman" w:hAnsi="Times New Roman" w:cs="Times New Roman"/>
+          <w:sz w:val="24"/>
+          <w:szCs w:val="24"/>
+          <w:lang w:val="en-IN"/>
+        </w:rPr>
+        <w:t xml:space="preserve"> and vectorized using TF-IDF (Term Frequency–Inverse Document Frequency), an NLP technique that captures the importance of each term within the dataset. To identify groups of similar recipes, the DBSCAN (Density-Based Spatial Clustering of Applications with Noise) algorithm is applied, which effectively clusters recipes without needing to predefine the number of clusters and handles noise/outliers well.</w:t>
       </w:r>
     </w:p>
     <w:p>
@@ -4886,7 +5132,27 @@
           <w:szCs w:val="24"/>
           <w:lang w:val="en-IN"/>
         </w:rPr>
-        <w:t>The goal is to promote sustainable cooking, minimize waste, and make home cooking easier and healthier—all using the power of data science.</w:t>
+        <w:t xml:space="preserve">When a user inputs a list of ingredients, the system calculates cosine similarity between the input and the clustered dataset, identifies the most relevant cluster, and recommends top recipe matches from that group. The project is implemented using Python and presented through an interactive web-based interface built with </w:t>
+      </w:r>
+      <w:proofErr w:type="spellStart"/>
+      <w:r>
+        <w:rPr>
+          <w:rFonts w:ascii="Times New Roman" w:eastAsia="Times New Roman" w:hAnsi="Times New Roman" w:cs="Times New Roman"/>
+          <w:sz w:val="24"/>
+          <w:szCs w:val="24"/>
+          <w:lang w:val="en-IN"/>
+        </w:rPr>
+        <w:t>Streamlit</w:t>
+      </w:r>
+      <w:proofErr w:type="spellEnd"/>
+      <w:r>
+        <w:rPr>
+          <w:rFonts w:ascii="Times New Roman" w:eastAsia="Times New Roman" w:hAnsi="Times New Roman" w:cs="Times New Roman"/>
+          <w:sz w:val="24"/>
+          <w:szCs w:val="24"/>
+          <w:lang w:val="en-IN"/>
+        </w:rPr>
+        <w:t>. Overall, the system is efficient, scalable, and promotes sustainable and smarter cooking habits through personalized recipe discovery.</w:t>
       </w:r>
     </w:p>
     <w:p>
@@ -4963,8 +5229,19 @@
           <w:sz w:val="24"/>
           <w:szCs w:val="24"/>
         </w:rPr>
-        <w:t>1.2.Objective</w:t>
-      </w:r>
+        <w:t>1.</w:t>
+      </w:r>
+      <w:proofErr w:type="gramStart"/>
+      <w:r>
+        <w:rPr>
+          <w:rFonts w:ascii="Times New Roman" w:eastAsia="Times New Roman" w:hAnsi="Times New Roman" w:cs="Times New Roman"/>
+          <w:b/>
+          <w:sz w:val="24"/>
+          <w:szCs w:val="24"/>
+        </w:rPr>
+        <w:t>2.Objective</w:t>
+      </w:r>
+      <w:proofErr w:type="gramEnd"/>
     </w:p>
     <w:p>
       <w:pPr>
@@ -5036,6 +5313,7 @@
           <w:sz w:val="24"/>
           <w:szCs w:val="24"/>
         </w:rPr>
+        <w:lastRenderedPageBreak/>
         <w:t>To integrate filters for dietary preferences, cuisine types, and cooking difficulty for personalized suggestions.</w:t>
       </w:r>
     </w:p>
@@ -5120,7 +5398,6 @@
           <w:sz w:val="24"/>
           <w:szCs w:val="24"/>
         </w:rPr>
-        <w:lastRenderedPageBreak/>
         <w:t>1.3. Scope</w:t>
       </w:r>
     </w:p>
@@ -5254,7 +5531,27 @@
           <w:szCs w:val="24"/>
           <w:lang w:val="en-IN"/>
         </w:rPr>
-        <w:t xml:space="preserve"> The accuracy of recommendations depends on how users enter ingredients. Misspellings or uncommon ingredient names might affect the results.</w:t>
+        <w:t xml:space="preserve"> The accuracy of recommendations depends on how users </w:t>
+      </w:r>
+      <w:proofErr w:type="gramStart"/>
+      <w:r>
+        <w:rPr>
+          <w:rFonts w:ascii="Times New Roman" w:eastAsia="Times New Roman" w:hAnsi="Times New Roman" w:cs="Times New Roman"/>
+          <w:sz w:val="24"/>
+          <w:szCs w:val="24"/>
+          <w:lang w:val="en-IN"/>
+        </w:rPr>
+        <w:t>enter</w:t>
+      </w:r>
+      <w:proofErr w:type="gramEnd"/>
+      <w:r>
+        <w:rPr>
+          <w:rFonts w:ascii="Times New Roman" w:eastAsia="Times New Roman" w:hAnsi="Times New Roman" w:cs="Times New Roman"/>
+          <w:sz w:val="24"/>
+          <w:szCs w:val="24"/>
+          <w:lang w:val="en-IN"/>
+        </w:rPr>
+        <w:t xml:space="preserve"> ingredients. Misspellings or uncommon ingredient names might affect the results.</w:t>
       </w:r>
     </w:p>
     <w:p>
@@ -5621,15 +5918,25 @@
           <w:szCs w:val="24"/>
         </w:rPr>
       </w:pPr>
-      <w:r>
-        <w:rPr>
-          <w:rFonts w:ascii="Times New Roman" w:eastAsia="Times New Roman" w:hAnsi="Times New Roman" w:cs="Times New Roman"/>
-          <w:b/>
-          <w:sz w:val="24"/>
-          <w:szCs w:val="24"/>
-        </w:rPr>
-        <w:lastRenderedPageBreak/>
-        <w:t>1.4  System Architecture</w:t>
+      <w:proofErr w:type="gramStart"/>
+      <w:r>
+        <w:rPr>
+          <w:rFonts w:ascii="Times New Roman" w:eastAsia="Times New Roman" w:hAnsi="Times New Roman" w:cs="Times New Roman"/>
+          <w:b/>
+          <w:sz w:val="24"/>
+          <w:szCs w:val="24"/>
+        </w:rPr>
+        <w:t>1.4  System</w:t>
+      </w:r>
+      <w:proofErr w:type="gramEnd"/>
+      <w:r>
+        <w:rPr>
+          <w:rFonts w:ascii="Times New Roman" w:eastAsia="Times New Roman" w:hAnsi="Times New Roman" w:cs="Times New Roman"/>
+          <w:b/>
+          <w:sz w:val="24"/>
+          <w:szCs w:val="24"/>
+        </w:rPr>
+        <w:t xml:space="preserve"> Architecture</w:t>
       </w:r>
     </w:p>
     <w:p>
@@ -5651,6 +5958,7 @@
           <w:sz w:val="24"/>
           <w:szCs w:val="24"/>
         </w:rPr>
+        <w:lastRenderedPageBreak/>
         <w:drawing>
           <wp:inline distT="0" distB="0" distL="0" distR="0" wp14:anchorId="70C5655F" wp14:editId="29C532D5">
             <wp:extent cx="5067300" cy="7524750"/>
@@ -5721,6 +6029,7 @@
           <w:sz w:val="28"/>
           <w:szCs w:val="28"/>
         </w:rPr>
+        <w:lastRenderedPageBreak/>
         <w:t>Chapter 2</w:t>
       </w:r>
     </w:p>
@@ -6422,7 +6731,29 @@
           <w:szCs w:val="24"/>
           <w:lang w:val="en-IN"/>
         </w:rPr>
-        <w:t>The cleaned and structured version of the dataset allowed us to apply feature engineering (like converting amounts to numerical values) and then perform clustering using ML models like DBSCAN, KMeans, and Agglomerative Clustering.</w:t>
+        <w:t xml:space="preserve">The cleaned and structured version of the dataset allowed us to apply feature engineering (like converting amounts to numerical values) and then perform clustering using ML models like DBSCAN, </w:t>
+      </w:r>
+      <w:proofErr w:type="spellStart"/>
+      <w:r>
+        <w:rPr>
+          <w:rFonts w:ascii="Times New Roman" w:eastAsia="Times New Roman" w:hAnsi="Times New Roman" w:cs="Times New Roman"/>
+          <w:bCs/>
+          <w:sz w:val="24"/>
+          <w:szCs w:val="24"/>
+          <w:lang w:val="en-IN"/>
+        </w:rPr>
+        <w:t>KMeans</w:t>
+      </w:r>
+      <w:proofErr w:type="spellEnd"/>
+      <w:r>
+        <w:rPr>
+          <w:rFonts w:ascii="Times New Roman" w:eastAsia="Times New Roman" w:hAnsi="Times New Roman" w:cs="Times New Roman"/>
+          <w:bCs/>
+          <w:sz w:val="24"/>
+          <w:szCs w:val="24"/>
+          <w:lang w:val="en-IN"/>
+        </w:rPr>
+        <w:t>, and Agglomerative Clustering.</w:t>
       </w:r>
     </w:p>
     <w:p>
@@ -6761,7 +7092,25 @@
           <w:szCs w:val="24"/>
           <w:lang w:val="en-IN"/>
         </w:rPr>
-        <w:t>To prepare the dataset for machine learning and clustering, several preprocessing steps were carried out. The raw ingredient data was unstructured, so we applied cleaning and extraction techniques to make it suitable for modeling.</w:t>
+        <w:t xml:space="preserve">To prepare the dataset for machine learning and clustering, several preprocessing steps were carried out. The raw ingredient data was unstructured, so we applied cleaning and extraction techniques to make it suitable for </w:t>
+      </w:r>
+      <w:proofErr w:type="spellStart"/>
+      <w:r>
+        <w:rPr>
+          <w:sz w:val="24"/>
+          <w:szCs w:val="24"/>
+          <w:lang w:val="en-IN"/>
+        </w:rPr>
+        <w:t>modeling</w:t>
+      </w:r>
+      <w:proofErr w:type="spellEnd"/>
+      <w:r>
+        <w:rPr>
+          <w:sz w:val="24"/>
+          <w:szCs w:val="24"/>
+          <w:lang w:val="en-IN"/>
+        </w:rPr>
+        <w:t>.</w:t>
       </w:r>
     </w:p>
     <w:p>
@@ -7532,7 +7881,24 @@
           <w:lang w:val="en-IN"/>
         </w:rPr>
         <w:br/>
-        <w:t>Outliers in the numeric "Amount" column were identified using the Interquartile Range (IQR) method. Extreme values beyond the acceptable range were removed to prevent them from</w:t>
+      </w:r>
+      <w:proofErr w:type="spellStart"/>
+      <w:r>
+        <w:rPr>
+          <w:sz w:val="24"/>
+          <w:szCs w:val="24"/>
+          <w:lang w:val="en-IN"/>
+        </w:rPr>
+        <w:t>Outliers</w:t>
+      </w:r>
+      <w:proofErr w:type="spellEnd"/>
+      <w:r>
+        <w:rPr>
+          <w:sz w:val="24"/>
+          <w:szCs w:val="24"/>
+          <w:lang w:val="en-IN"/>
+        </w:rPr>
+        <w:t xml:space="preserve"> in the numeric "Amount" column were identified using the Interquartile Range (IQR) method. Extreme values beyond the acceptable range were removed to prevent them from</w:t>
       </w:r>
       <w:r>
         <w:rPr>
@@ -8257,15 +8623,49 @@
           <w:lang w:val="en-IN"/>
         </w:rPr>
       </w:pPr>
-      <w:r>
-        <w:rPr>
-          <w:rFonts w:ascii="Times New Roman" w:eastAsia="Times New Roman" w:hAnsi="Times New Roman" w:cs="Times New Roman"/>
-          <w:bCs/>
-          <w:sz w:val="24"/>
-          <w:szCs w:val="24"/>
-          <w:lang w:val="en-IN"/>
-        </w:rPr>
-        <w:t>ingredients_count: Calculated by counting the number of ingredients listed in the ingredients column. This provides insight into the complexity of each recipe.</w:t>
+      <w:proofErr w:type="spellStart"/>
+      <w:r>
+        <w:rPr>
+          <w:rFonts w:ascii="Times New Roman" w:eastAsia="Times New Roman" w:hAnsi="Times New Roman" w:cs="Times New Roman"/>
+          <w:bCs/>
+          <w:sz w:val="24"/>
+          <w:szCs w:val="24"/>
+          <w:lang w:val="en-IN"/>
+        </w:rPr>
+        <w:t>ingredients_count</w:t>
+      </w:r>
+      <w:proofErr w:type="spellEnd"/>
+      <w:r>
+        <w:rPr>
+          <w:rFonts w:ascii="Times New Roman" w:eastAsia="Times New Roman" w:hAnsi="Times New Roman" w:cs="Times New Roman"/>
+          <w:bCs/>
+          <w:sz w:val="24"/>
+          <w:szCs w:val="24"/>
+          <w:lang w:val="en-IN"/>
+        </w:rPr>
+        <w:t xml:space="preserve">: Calculated by counting the number of ingredients listed in the </w:t>
+      </w:r>
+      <w:proofErr w:type="gramStart"/>
+      <w:r>
+        <w:rPr>
+          <w:rFonts w:ascii="Times New Roman" w:eastAsia="Times New Roman" w:hAnsi="Times New Roman" w:cs="Times New Roman"/>
+          <w:bCs/>
+          <w:sz w:val="24"/>
+          <w:szCs w:val="24"/>
+          <w:lang w:val="en-IN"/>
+        </w:rPr>
+        <w:t>ingredients</w:t>
+      </w:r>
+      <w:proofErr w:type="gramEnd"/>
+      <w:r>
+        <w:rPr>
+          <w:rFonts w:ascii="Times New Roman" w:eastAsia="Times New Roman" w:hAnsi="Times New Roman" w:cs="Times New Roman"/>
+          <w:bCs/>
+          <w:sz w:val="24"/>
+          <w:szCs w:val="24"/>
+          <w:lang w:val="en-IN"/>
+        </w:rPr>
+        <w:t xml:space="preserve"> column. This provides insight into the complexity of each recipe.</w:t>
       </w:r>
     </w:p>
     <w:p>
@@ -8285,15 +8685,27 @@
           <w:lang w:val="en-IN"/>
         </w:rPr>
       </w:pPr>
-      <w:r>
-        <w:rPr>
-          <w:rFonts w:ascii="Times New Roman" w:eastAsia="Times New Roman" w:hAnsi="Times New Roman" w:cs="Times New Roman"/>
-          <w:bCs/>
-          <w:sz w:val="24"/>
-          <w:szCs w:val="24"/>
-          <w:lang w:val="en-IN"/>
-        </w:rPr>
-        <w:t xml:space="preserve">steps_count: Estimated by splitting the instructions text by periods to count the number of steps in a recipe. This helps measure the procedural length of each </w:t>
+      <w:proofErr w:type="spellStart"/>
+      <w:r>
+        <w:rPr>
+          <w:rFonts w:ascii="Times New Roman" w:eastAsia="Times New Roman" w:hAnsi="Times New Roman" w:cs="Times New Roman"/>
+          <w:bCs/>
+          <w:sz w:val="24"/>
+          <w:szCs w:val="24"/>
+          <w:lang w:val="en-IN"/>
+        </w:rPr>
+        <w:t>steps_count</w:t>
+      </w:r>
+      <w:proofErr w:type="spellEnd"/>
+      <w:r>
+        <w:rPr>
+          <w:rFonts w:ascii="Times New Roman" w:eastAsia="Times New Roman" w:hAnsi="Times New Roman" w:cs="Times New Roman"/>
+          <w:bCs/>
+          <w:sz w:val="24"/>
+          <w:szCs w:val="24"/>
+          <w:lang w:val="en-IN"/>
+        </w:rPr>
+        <w:t xml:space="preserve">: Estimated by splitting the instructions text by periods to count the number of steps in a recipe. This helps measure the procedural length of each </w:t>
       </w:r>
       <w:r>
         <w:rPr>
@@ -8712,7 +9124,7 @@
           <w:lang w:val="en-IN"/>
         </w:rPr>
         <w:drawing>
-          <wp:inline distT="0" distB="0" distL="0" distR="0" wp14:anchorId="6EB341D4" wp14:editId="5CABDFB4">
+          <wp:inline distT="0" distB="0" distL="0" distR="0" wp14:anchorId="6EB341D4" wp14:editId="0384F2F3">
             <wp:extent cx="5943600" cy="3238500"/>
             <wp:effectExtent l="0" t="0" r="0" b="0"/>
             <wp:docPr id="2006417852" name="Picture 42"/>
@@ -9465,7 +9877,29 @@
           <w:szCs w:val="24"/>
           <w:lang w:val="en-IN"/>
         </w:rPr>
-        <w:t>Histogram to show the distribution of ingredients_count.</w:t>
+        <w:t xml:space="preserve">Histogram to show the distribution of </w:t>
+      </w:r>
+      <w:proofErr w:type="spellStart"/>
+      <w:r>
+        <w:rPr>
+          <w:rFonts w:ascii="Times New Roman" w:eastAsia="Times New Roman" w:hAnsi="Times New Roman" w:cs="Times New Roman"/>
+          <w:bCs/>
+          <w:sz w:val="24"/>
+          <w:szCs w:val="24"/>
+          <w:lang w:val="en-IN"/>
+        </w:rPr>
+        <w:t>ingredients_count</w:t>
+      </w:r>
+      <w:proofErr w:type="spellEnd"/>
+      <w:r>
+        <w:rPr>
+          <w:rFonts w:ascii="Times New Roman" w:eastAsia="Times New Roman" w:hAnsi="Times New Roman" w:cs="Times New Roman"/>
+          <w:bCs/>
+          <w:sz w:val="24"/>
+          <w:szCs w:val="24"/>
+          <w:lang w:val="en-IN"/>
+        </w:rPr>
+        <w:t>.</w:t>
       </w:r>
     </w:p>
     <w:p>
@@ -10066,7 +10500,51 @@
           <w:lang w:val="en-IN"/>
         </w:rPr>
         <w:lastRenderedPageBreak/>
-        <w:t>Scatter Plot to explore the relationship between ingredients_count and steps_count.</w:t>
+        <w:t xml:space="preserve">Scatter Plot to explore the relationship between </w:t>
+      </w:r>
+      <w:proofErr w:type="spellStart"/>
+      <w:r>
+        <w:rPr>
+          <w:rFonts w:ascii="Times New Roman" w:eastAsia="Times New Roman" w:hAnsi="Times New Roman" w:cs="Times New Roman"/>
+          <w:bCs/>
+          <w:sz w:val="24"/>
+          <w:szCs w:val="24"/>
+          <w:lang w:val="en-IN"/>
+        </w:rPr>
+        <w:t>ingredients_count</w:t>
+      </w:r>
+      <w:proofErr w:type="spellEnd"/>
+      <w:r>
+        <w:rPr>
+          <w:rFonts w:ascii="Times New Roman" w:eastAsia="Times New Roman" w:hAnsi="Times New Roman" w:cs="Times New Roman"/>
+          <w:bCs/>
+          <w:sz w:val="24"/>
+          <w:szCs w:val="24"/>
+          <w:lang w:val="en-IN"/>
+        </w:rPr>
+        <w:t xml:space="preserve"> and </w:t>
+      </w:r>
+      <w:proofErr w:type="spellStart"/>
+      <w:r>
+        <w:rPr>
+          <w:rFonts w:ascii="Times New Roman" w:eastAsia="Times New Roman" w:hAnsi="Times New Roman" w:cs="Times New Roman"/>
+          <w:bCs/>
+          <w:sz w:val="24"/>
+          <w:szCs w:val="24"/>
+          <w:lang w:val="en-IN"/>
+        </w:rPr>
+        <w:t>steps_count</w:t>
+      </w:r>
+      <w:proofErr w:type="spellEnd"/>
+      <w:r>
+        <w:rPr>
+          <w:rFonts w:ascii="Times New Roman" w:eastAsia="Times New Roman" w:hAnsi="Times New Roman" w:cs="Times New Roman"/>
+          <w:bCs/>
+          <w:sz w:val="24"/>
+          <w:szCs w:val="24"/>
+          <w:lang w:val="en-IN"/>
+        </w:rPr>
+        <w:t>.</w:t>
       </w:r>
     </w:p>
     <w:p>
@@ -10318,14 +10796,25 @@
           <w:szCs w:val="24"/>
         </w:rPr>
       </w:pPr>
-      <w:r>
-        <w:rPr>
-          <w:rFonts w:ascii="Times New Roman" w:eastAsia="Times New Roman" w:hAnsi="Times New Roman" w:cs="Times New Roman"/>
-          <w:b/>
-          <w:sz w:val="24"/>
-          <w:szCs w:val="24"/>
-        </w:rPr>
-        <w:t xml:space="preserve">i. </w:t>
+      <w:proofErr w:type="spellStart"/>
+      <w:r>
+        <w:rPr>
+          <w:rFonts w:ascii="Times New Roman" w:eastAsia="Times New Roman" w:hAnsi="Times New Roman" w:cs="Times New Roman"/>
+          <w:b/>
+          <w:sz w:val="24"/>
+          <w:szCs w:val="24"/>
+        </w:rPr>
+        <w:t>i</w:t>
+      </w:r>
+      <w:proofErr w:type="spellEnd"/>
+      <w:r>
+        <w:rPr>
+          <w:rFonts w:ascii="Times New Roman" w:eastAsia="Times New Roman" w:hAnsi="Times New Roman" w:cs="Times New Roman"/>
+          <w:b/>
+          <w:sz w:val="24"/>
+          <w:szCs w:val="24"/>
+        </w:rPr>
+        <w:t xml:space="preserve">. </w:t>
       </w:r>
       <w:r>
         <w:rPr>
@@ -10709,6 +11198,7 @@
           <w:lang w:val="en-IN"/>
         </w:rPr>
       </w:pPr>
+      <w:proofErr w:type="spellStart"/>
       <w:r>
         <w:rPr>
           <w:rFonts w:ascii="Times New Roman" w:eastAsia="Times New Roman" w:hAnsi="Times New Roman" w:cs="Times New Roman"/>
@@ -10719,7 +11209,19 @@
           <w:lang w:val="en-IN"/>
         </w:rPr>
         <w:lastRenderedPageBreak/>
-        <w:t>i. Train Multiple Clustering Models to Compare Performance</w:t>
+        <w:t>i</w:t>
+      </w:r>
+      <w:proofErr w:type="spellEnd"/>
+      <w:r>
+        <w:rPr>
+          <w:rFonts w:ascii="Times New Roman" w:eastAsia="Times New Roman" w:hAnsi="Times New Roman" w:cs="Times New Roman"/>
+          <w:b/>
+          <w:bCs/>
+          <w:sz w:val="24"/>
+          <w:szCs w:val="24"/>
+          <w:lang w:val="en-IN"/>
+        </w:rPr>
+        <w:t>. Train Multiple Clustering Models to Compare Performance</w:t>
       </w:r>
       <w:r>
         <w:rPr>
@@ -10942,7 +11444,29 @@
           <w:szCs w:val="24"/>
           <w:lang w:val="en-IN"/>
         </w:rPr>
-        <w:t>: Inertia (sum of squared distances between points and their assigned cluster center). A lower inertia indicates better clustering.</w:t>
+        <w:t xml:space="preserve">: Inertia (sum of squared distances between points and their assigned cluster </w:t>
+      </w:r>
+      <w:proofErr w:type="spellStart"/>
+      <w:r>
+        <w:rPr>
+          <w:rFonts w:ascii="Times New Roman" w:eastAsia="Times New Roman" w:hAnsi="Times New Roman" w:cs="Times New Roman"/>
+          <w:bCs/>
+          <w:sz w:val="24"/>
+          <w:szCs w:val="24"/>
+          <w:lang w:val="en-IN"/>
+        </w:rPr>
+        <w:t>center</w:t>
+      </w:r>
+      <w:proofErr w:type="spellEnd"/>
+      <w:r>
+        <w:rPr>
+          <w:rFonts w:ascii="Times New Roman" w:eastAsia="Times New Roman" w:hAnsi="Times New Roman" w:cs="Times New Roman"/>
+          <w:bCs/>
+          <w:sz w:val="24"/>
+          <w:szCs w:val="24"/>
+          <w:lang w:val="en-IN"/>
+        </w:rPr>
+        <w:t>). A lower inertia indicates better clustering.</w:t>
       </w:r>
     </w:p>
     <w:p>
@@ -14151,7 +14675,7 @@
           <w:szCs w:val="24"/>
         </w:rPr>
         <w:drawing>
-          <wp:inline distT="0" distB="0" distL="0" distR="0" wp14:anchorId="696F3270" wp14:editId="33DA66F0">
+          <wp:inline distT="0" distB="0" distL="0" distR="0" wp14:anchorId="696F3270" wp14:editId="448D806F">
             <wp:extent cx="5943600" cy="2764790"/>
             <wp:effectExtent l="0" t="0" r="0" b="0"/>
             <wp:docPr id="1269354189" name="Picture 20"/>
@@ -14851,6 +15375,7 @@
         </w:rPr>
       </w:pPr>
       <w:hyperlink r:id="rId32" w:tgtFrame="_new" w:history="1">
+        <w:proofErr w:type="spellStart"/>
         <w:r>
           <w:rPr>
             <w:rStyle w:val="Hyperlink"/>
@@ -14860,7 +15385,19 @@
             <w:szCs w:val="24"/>
             <w:lang w:val="en-IN"/>
           </w:rPr>
-          <w:t>RecipeIS—Recipe Recommendation System Based on Recognition</w:t>
+          <w:t>RecipeIS</w:t>
+        </w:r>
+        <w:proofErr w:type="spellEnd"/>
+        <w:r>
+          <w:rPr>
+            <w:rStyle w:val="Hyperlink"/>
+            <w:rFonts w:ascii="Times New Roman" w:eastAsia="Times New Roman" w:hAnsi="Times New Roman" w:cs="Times New Roman"/>
+            <w:b/>
+            <w:sz w:val="24"/>
+            <w:szCs w:val="24"/>
+            <w:lang w:val="en-IN"/>
+          </w:rPr>
+          <w:t>—Recipe Recommendation System Based on Recognition</w:t>
         </w:r>
       </w:hyperlink>
     </w:p>
@@ -21423,7 +21960,6 @@
   <w:style w:type="character" w:default="1" w:styleId="DefaultParagraphFont">
     <w:name w:val="Default Paragraph Font"/>
     <w:uiPriority w:val="1"/>
-    <w:semiHidden/>
     <w:unhideWhenUsed/>
   </w:style>
   <w:style w:type="table" w:default="1" w:styleId="TableNormal">

</xml_diff>